<commit_message>
vault backup: 2024-11-05 18:27:12 Bierzelt
</commit_message>
<xml_diff>
--- a/content/semester 3/Homework FMa 1.docx
+++ b/content/semester 3/Homework FMa 1.docx
@@ -51,12 +51,12 @@
           <wp:anchor behindDoc="0" distT="0" distB="0" distL="0" distR="0" simplePos="0" locked="0" layoutInCell="0" allowOverlap="1" relativeHeight="2">
             <wp:simplePos x="0" y="0"/>
             <wp:positionH relativeFrom="column">
-              <wp:posOffset>3060700</wp:posOffset>
+              <wp:posOffset>433070</wp:posOffset>
             </wp:positionH>
             <wp:positionV relativeFrom="paragraph">
               <wp:posOffset>236220</wp:posOffset>
             </wp:positionV>
-            <wp:extent cx="3453130" cy="3474085"/>
+            <wp:extent cx="5013960" cy="3474085"/>
             <wp:effectExtent l="0" t="0" r="0" b="0"/>
             <wp:wrapSquare wrapText="largest"/>
             <wp:docPr id="1" name="Image1" descr=""/>
@@ -81,7 +81,7 @@
                   <pic:spPr bwMode="auto">
                     <a:xfrm>
                       <a:off x="0" y="0"/>
-                      <a:ext cx="3453130" cy="3474085"/>
+                      <a:ext cx="5013960" cy="3474085"/>
                     </a:xfrm>
                     <a:prstGeom prst="rect">
                       <a:avLst/>
@@ -92,51 +92,6 @@
             </a:graphic>
           </wp:anchor>
         </w:drawing>
-        <w:drawing>
-          <wp:anchor behindDoc="0" distT="0" distB="0" distL="0" distR="0" simplePos="0" locked="0" layoutInCell="0" allowOverlap="1" relativeHeight="3">
-            <wp:simplePos x="0" y="0"/>
-            <wp:positionH relativeFrom="column">
-              <wp:posOffset>-207645</wp:posOffset>
-            </wp:positionH>
-            <wp:positionV relativeFrom="paragraph">
-              <wp:posOffset>262890</wp:posOffset>
-            </wp:positionV>
-            <wp:extent cx="3220720" cy="3475990"/>
-            <wp:effectExtent l="0" t="0" r="0" b="0"/>
-            <wp:wrapSquare wrapText="largest"/>
-            <wp:docPr id="2" name="Image2" descr=""/>
-            <wp:cNvGraphicFramePr>
-              <a:graphicFrameLocks xmlns:a="http://schemas.openxmlformats.org/drawingml/2006/main" noChangeAspect="1"/>
-            </wp:cNvGraphicFramePr>
-            <a:graphic xmlns:a="http://schemas.openxmlformats.org/drawingml/2006/main">
-              <a:graphicData uri="http://schemas.openxmlformats.org/drawingml/2006/picture">
-                <pic:pic xmlns:pic="http://schemas.openxmlformats.org/drawingml/2006/picture">
-                  <pic:nvPicPr>
-                    <pic:cNvPr id="2" name="Image2" descr=""/>
-                    <pic:cNvPicPr>
-                      <a:picLocks noChangeAspect="1" noChangeArrowheads="1"/>
-                    </pic:cNvPicPr>
-                  </pic:nvPicPr>
-                  <pic:blipFill>
-                    <a:blip r:embed="rId3"/>
-                    <a:stretch>
-                      <a:fillRect/>
-                    </a:stretch>
-                  </pic:blipFill>
-                  <pic:spPr bwMode="auto">
-                    <a:xfrm>
-                      <a:off x="0" y="0"/>
-                      <a:ext cx="3220720" cy="3475990"/>
-                    </a:xfrm>
-                    <a:prstGeom prst="rect">
-                      <a:avLst/>
-                    </a:prstGeom>
-                  </pic:spPr>
-                </pic:pic>
-              </a:graphicData>
-            </a:graphic>
-          </wp:anchor>
-        </w:drawing>
       </w:r>
     </w:p>
     <w:p>
@@ -250,6 +205,16 @@
       </w:pPr>
       <w:r>
         <w:rPr/>
+        <w:t xml:space="preserve">Z = I + G +c_0 - c_1 * T + c_1 * Y </w:t>
+      </w:r>
+    </w:p>
+    <w:p>
+      <w:pPr>
+        <w:pStyle w:val="BodyText"/>
+        <w:rPr/>
+      </w:pPr>
+      <w:r>
+        <w:rPr/>
         <w:t>When taxes decrease, then</w:t>
       </w:r>
     </w:p>
@@ -264,7 +229,15 @@
       </w:pPr>
       <w:r>
         <w:rPr/>
-        <w:t>taxes decrease,</w:t>
+        <w:t xml:space="preserve">taxes </w:t>
+      </w:r>
+      <w:r>
+        <w:rPr/>
+        <w:t xml:space="preserve">T </w:t>
+      </w:r>
+      <w:r>
+        <w:rPr/>
+        <w:t>decrease,</w:t>
       </w:r>
     </w:p>
     <w:p>
@@ -278,7 +251,15 @@
       </w:pPr>
       <w:r>
         <w:rPr/>
-        <w:t>disposable income increases,</w:t>
+        <w:t xml:space="preserve">disposable income </w:t>
+      </w:r>
+      <w:r>
+        <w:rPr/>
+        <w:t>Y^D</w:t>
+      </w:r>
+      <w:r>
+        <w:rPr/>
+        <w:t xml:space="preserve"> increases,</w:t>
       </w:r>
     </w:p>
     <w:p>
@@ -292,7 +273,15 @@
       </w:pPr>
       <w:r>
         <w:rPr/>
-        <w:t>consumption increases,</w:t>
+        <w:t xml:space="preserve">consumption </w:t>
+      </w:r>
+      <w:r>
+        <w:rPr/>
+        <w:t>C</w:t>
+      </w:r>
+      <w:r>
+        <w:rPr/>
+        <w:t xml:space="preserve"> increases,</w:t>
       </w:r>
     </w:p>
     <w:p>
@@ -306,7 +295,15 @@
       </w:pPr>
       <w:r>
         <w:rPr/>
-        <w:t>demand increases,</w:t>
+        <w:t xml:space="preserve">demand </w:t>
+      </w:r>
+      <w:r>
+        <w:rPr/>
+        <w:t>D</w:t>
+      </w:r>
+      <w:r>
+        <w:rPr/>
+        <w:t xml:space="preserve"> increases,</w:t>
       </w:r>
     </w:p>
     <w:p>
@@ -320,7 +317,15 @@
       </w:pPr>
       <w:r>
         <w:rPr/>
-        <w:t>income increases,</w:t>
+        <w:t xml:space="preserve">income </w:t>
+      </w:r>
+      <w:r>
+        <w:rPr/>
+        <w:t>Y</w:t>
+      </w:r>
+      <w:r>
+        <w:rPr/>
+        <w:t xml:space="preserve"> increases,</w:t>
       </w:r>
     </w:p>
     <w:p>
@@ -334,7 +339,15 @@
       </w:pPr>
       <w:r>
         <w:rPr/>
-        <w:t>disposable income increases,</w:t>
+        <w:t xml:space="preserve">disposable income </w:t>
+      </w:r>
+      <w:r>
+        <w:rPr/>
+        <w:t>Y^D</w:t>
+      </w:r>
+      <w:r>
+        <w:rPr/>
+        <w:t xml:space="preserve"> increases,</w:t>
       </w:r>
     </w:p>
     <w:p>
@@ -380,14 +393,13 @@
         <w:pStyle w:val="Heading2"/>
         <w:rPr/>
       </w:pPr>
-      <w:bookmarkStart w:id="2" w:name="a-graphically"/>
-      <w:bookmarkStart w:id="3" w:name="b-multiplier-effect"/>
+      <w:bookmarkStart w:id="2" w:name="b-multiplier-effect"/>
+      <w:bookmarkStart w:id="3" w:name="a-graphically_Copy_1"/>
       <w:bookmarkEnd w:id="2"/>
       <w:bookmarkEnd w:id="3"/>
       <w:r>
-        <w:rPr/>
         <w:drawing>
-          <wp:anchor behindDoc="0" distT="0" distB="0" distL="0" distR="0" simplePos="0" locked="0" layoutInCell="0" allowOverlap="1" relativeHeight="4">
+          <wp:anchor behindDoc="0" distT="0" distB="0" distL="0" distR="0" simplePos="0" locked="0" layoutInCell="0" allowOverlap="1" relativeHeight="3">
             <wp:simplePos x="0" y="0"/>
             <wp:positionH relativeFrom="column">
               <wp:posOffset>3488690</wp:posOffset>
@@ -398,7 +410,7 @@
             <wp:extent cx="2430780" cy="2106295"/>
             <wp:effectExtent l="0" t="0" r="0" b="0"/>
             <wp:wrapSquare wrapText="largest"/>
-            <wp:docPr id="3" name="Image3" descr=""/>
+            <wp:docPr id="2" name="Image3" descr=""/>
             <wp:cNvGraphicFramePr>
               <a:graphicFrameLocks xmlns:a="http://schemas.openxmlformats.org/drawingml/2006/main" noChangeAspect="1"/>
             </wp:cNvGraphicFramePr>
@@ -406,13 +418,13 @@
               <a:graphicData uri="http://schemas.openxmlformats.org/drawingml/2006/picture">
                 <pic:pic xmlns:pic="http://schemas.openxmlformats.org/drawingml/2006/picture">
                   <pic:nvPicPr>
-                    <pic:cNvPr id="3" name="Image3" descr=""/>
+                    <pic:cNvPr id="2" name="Image3" descr=""/>
                     <pic:cNvPicPr>
                       <a:picLocks noChangeAspect="1" noChangeArrowheads="1"/>
                     </pic:cNvPicPr>
                   </pic:nvPicPr>
                   <pic:blipFill>
-                    <a:blip r:embed="rId4"/>
+                    <a:blip r:embed="rId3"/>
                     <a:srcRect l="0" t="0" r="10617" b="0"/>
                     <a:stretch>
                       <a:fillRect/>
@@ -445,17 +457,35 @@
       </w:pPr>
       <w:r>
         <w:rPr/>
-        <w:t xml:space="preserve">Since the  function is sloped less than the reference line  every increase in income  has a larger increase in . This is due to the fact that the propensity to consume is usually between </w:t>
-        <w:br/>
-        <w:t xml:space="preserve">0 and 1 </w:t>
-      </w:r>
-      <w:r>
-        <w:rPr/>
-        <w:t xml:space="preserve">and such </w:t>
-      </w:r>
-      <w:r>
-        <w:rPr/>
-        <w:t>the multiplicatory factor is greater than 1.</w:t>
+        <w:t xml:space="preserve">Since the  function is sloped less than the reference line  every increase in income </w:t>
+      </w:r>
+      <w:r>
+        <w:rPr/>
+        <w:t>Y</w:t>
+      </w:r>
+      <w:r>
+        <w:rPr/>
+        <w:t xml:space="preserve"> has a larger increase in </w:t>
+      </w:r>
+      <w:r>
+        <w:rPr/>
+        <w:t>demand Z</w:t>
+      </w:r>
+      <w:r>
+        <w:rPr/>
+        <w:t xml:space="preserve">. This is due to the fact that the propensity to consume </w:t>
+      </w:r>
+      <w:r>
+        <w:rPr/>
+        <w:t>being between 0 and 1</w:t>
+      </w:r>
+      <w:r>
+        <w:rPr/>
+        <w:t xml:space="preserve"> is </w:t>
+      </w:r>
+      <w:r>
+        <w:rPr/>
+        <w:t>related to in the manner of 1/(1-mpc) which will result in the multiplier to be between 0 and 1.</w:t>
       </w:r>
     </w:p>
     <w:p>
@@ -463,9 +493,8 @@
         <w:pStyle w:val="Heading1"/>
         <w:rPr/>
       </w:pPr>
-      <w:bookmarkStart w:id="4" w:name="goods-market"/>
-      <w:bookmarkStart w:id="5" w:name="b-multiplier-effect"/>
-      <w:bookmarkStart w:id="6" w:name="nominal-and-real-interest"/>
+      <w:bookmarkStart w:id="4" w:name="b-multiplier-effect_Copy_1"/>
+      <w:bookmarkStart w:id="5" w:name="goods-market_Copy_1"/>
       <w:bookmarkEnd w:id="4"/>
       <w:bookmarkEnd w:id="5"/>
       <w:r>
@@ -478,7 +507,6 @@
         <w:pStyle w:val="Heading2"/>
         <w:rPr/>
       </w:pPr>
-      <w:bookmarkStart w:id="7" w:name="a-nominal-vs-real"/>
       <w:r>
         <w:rPr/>
         <w:t>a) nominal vs real</w:t>
@@ -489,22 +517,58 @@
         <w:pStyle w:val="FirstParagraph"/>
         <w:rPr/>
       </w:pPr>
-      <w:bookmarkStart w:id="8" w:name="a-nominal-vs-real"/>
+      <w:bookmarkStart w:id="6" w:name="a-nominal-vs-real"/>
       <w:r>
         <w:rPr/>
         <w:t>Nominal interest rate is measured in absolute units of currency, which has a downside: inflation is not taken into account. Real interest rate always references a fixed price level in the past such that interest rates can be compared without inflation. This is done by discounting for the inflation of the past. We will explore this more in 6c.</w:t>
       </w:r>
+      <w:bookmarkEnd w:id="6"/>
+    </w:p>
+    <w:p>
+      <w:pPr>
+        <w:pStyle w:val="Heading2"/>
+        <w:rPr/>
+      </w:pPr>
+      <w:r>
+        <w:rPr/>
+        <w:t>b) investment and consumption decisions</w:t>
+      </w:r>
+    </w:p>
+    <w:p>
+      <w:pPr>
+        <w:pStyle w:val="FirstParagraph"/>
+        <w:rPr/>
+      </w:pPr>
+      <w:bookmarkStart w:id="7" w:name="b-investment-and-consumption-decisions"/>
+      <w:bookmarkStart w:id="8" w:name="nominal-and-real-interest"/>
+      <w:r>
+        <w:rPr/>
+        <w:t>The real interest rate is important for investment decisions. Since the real interest rate measures the cost of borrowing money and real returns a high real interest rate signals high real returns. The nominal interest rate is important for short-term consumption decisions, since if nominal and real interest rate deviate either more or less conservative spending is encouraged since the opportunity cost of spending is higher/lower than the real interest rate.</w:t>
+      </w:r>
+      <w:bookmarkEnd w:id="7"/>
       <w:bookmarkEnd w:id="8"/>
     </w:p>
     <w:p>
       <w:pPr>
+        <w:pStyle w:val="Heading1"/>
+        <w:rPr/>
+      </w:pPr>
+      <w:bookmarkStart w:id="9" w:name="fisher-parity"/>
+      <w:r>
+        <w:rPr/>
+        <w:t>7 Fisher Parity</w:t>
+      </w:r>
+    </w:p>
+    <w:p>
+      <w:pPr>
         <w:pStyle w:val="Heading2"/>
         <w:rPr/>
       </w:pPr>
-      <w:bookmarkStart w:id="9" w:name="b-investment-and-consumption-decisions"/>
-      <w:r>
-        <w:rPr/>
-        <w:t>b) investment and consumption decisions</w:t>
+      <w:bookmarkStart w:id="10" w:name="a-approximation"/>
+      <w:bookmarkEnd w:id="10"/>
+      <w:r>
+        <w:rPr/>
+        <w:t>a) Approximation</w:t>
       </w:r>
     </w:p>
     <w:p>
@@ -512,24 +576,15 @@
         <w:pStyle w:val="FirstParagraph"/>
         <w:rPr/>
       </w:pPr>
-      <w:bookmarkStart w:id="10" w:name="nominal-and-real-interest"/>
-      <w:bookmarkStart w:id="11" w:name="b-investment-and-consumption-decisions"/>
-      <w:r>
-        <w:rPr/>
-        <w:t>The real interest rate is important for investment decisions. Since the real interest rate measures the cost of borrowing money and real returns a high real interest rate signals high real returns. The nominal interest rate is important for short-term consumption decisions, since if nominal and real interest rate deviate either more or less conservative spending is encouraged since the opportunity cost of spending is higher/lower than the real interest rate.</w:t>
-      </w:r>
-      <w:bookmarkEnd w:id="10"/>
+      <w:bookmarkStart w:id="11" w:name="a-approximation_Copy_1"/>
       <w:bookmarkEnd w:id="11"/>
-    </w:p>
-    <w:p>
-      <w:pPr>
-        <w:pStyle w:val="Heading1"/>
-        <w:rPr/>
-      </w:pPr>
-      <w:bookmarkStart w:id="12" w:name="fisher-parity"/>
-      <w:r>
-        <w:rPr/>
-        <w:t>7 Fisher Parity</w:t>
+      <w:r>
+        <w:rPr/>
+        <w:t xml:space="preserve"> </w:t>
+      </w:r>
+      <w:r>
+        <w:rPr/>
+        <w:t xml:space="preserve">i ~~ r = pi_e </w:t>
       </w:r>
     </w:p>
     <w:p>
@@ -537,82 +592,10 @@
         <w:pStyle w:val="Heading2"/>
         <w:rPr/>
       </w:pPr>
-      <w:bookmarkStart w:id="13" w:name="a-approximation"/>
-      <w:bookmarkEnd w:id="13"/>
-      <w:r>
-        <w:rPr/>
-        <w:t>a) Approximation</w:t>
-      </w:r>
-    </w:p>
-    <w:p>
-      <w:pPr>
-        <w:pStyle w:val="FirstParagraph"/>
-        <w:rPr/>
-      </w:pPr>
-      <w:bookmarkStart w:id="14" w:name="a-approximation"/>
-      <w:bookmarkEnd w:id="14"/>
-      <w:r>
-        <w:rPr/>
-        <w:t xml:space="preserve"> </w:t>
-      </w:r>
-      <w:r>
-        <w:rPr/>
-        <w:t xml:space="preserve">i ~~ r = pi_e </w:t>
-      </w:r>
-    </w:p>
-    <w:p>
-      <w:pPr>
-        <w:pStyle w:val="Heading2"/>
-        <w:rPr/>
-      </w:pPr>
-      <w:bookmarkStart w:id="15" w:name="b-example"/>
+      <w:bookmarkStart w:id="12" w:name="b-example"/>
       <w:r>
         <w:rPr/>
         <w:t>b) Example</w:t>
-      </w:r>
-    </w:p>
-    <w:p>
-      <w:pPr>
-        <w:pStyle w:val="Compact"/>
-        <w:numPr>
-          <w:ilvl w:val="0"/>
-          <w:numId w:val="4"/>
-        </w:numPr>
-        <w:rPr/>
-      </w:pPr>
-      <w:r>
-        <w:rPr/>
-        <w:t xml:space="preserve">Nominal … </w:t>
-      </w:r>
-      <w:r>
-        <w:rPr/>
-        <w:t>i</w:t>
-      </w:r>
-      <w:r>
-        <w:rPr/>
-        <w:t xml:space="preserve">  = 6%</w:t>
-      </w:r>
-    </w:p>
-    <w:p>
-      <w:pPr>
-        <w:pStyle w:val="Compact"/>
-        <w:numPr>
-          <w:ilvl w:val="0"/>
-          <w:numId w:val="5"/>
-        </w:numPr>
-        <w:rPr/>
-      </w:pPr>
-      <w:r>
-        <w:rPr/>
-        <w:t xml:space="preserve">expected inflation … </w:t>
-      </w:r>
-      <w:r>
-        <w:rPr/>
-        <w:t>pi_e</w:t>
-      </w:r>
-      <w:r>
-        <w:rPr/>
-        <w:t xml:space="preserve">  = 1%</w:t>
       </w:r>
     </w:p>
     <w:p>
@@ -622,23 +605,45 @@
           <w:ilvl w:val="0"/>
           <w:numId w:val="6"/>
         </w:numPr>
+        <w:rPr/>
+      </w:pPr>
+      <w:r>
+        <w:rPr/>
+        <w:t>Nominal … i  = 6%</w:t>
+      </w:r>
+    </w:p>
+    <w:p>
+      <w:pPr>
+        <w:pStyle w:val="Compact"/>
+        <w:numPr>
+          <w:ilvl w:val="0"/>
+          <w:numId w:val="7"/>
+        </w:numPr>
+        <w:rPr/>
+      </w:pPr>
+      <w:r>
+        <w:rPr/>
+        <w:t>expected inflation … pi_e  = 1%</w:t>
+      </w:r>
+    </w:p>
+    <w:p>
+      <w:pPr>
+        <w:pStyle w:val="Compact"/>
+        <w:numPr>
+          <w:ilvl w:val="0"/>
+          <w:numId w:val="8"/>
+        </w:numPr>
         <w:spacing w:before="36" w:after="36"/>
         <w:rPr/>
       </w:pPr>
-      <w:r>
-        <w:rPr/>
-        <w:t xml:space="preserve">real interest ... </w:t>
-      </w:r>
-      <w:r>
-        <w:rPr/>
-        <w:t>r</w:t>
-      </w:r>
-      <w:r>
-        <w:rPr/>
-        <w:t xml:space="preserve"> = 6 - 1 = 5%</w:t>
-      </w:r>
-      <w:bookmarkEnd w:id="12"/>
-      <w:bookmarkEnd w:id="15"/>
+      <w:bookmarkStart w:id="13" w:name="fisher-parity"/>
+      <w:bookmarkStart w:id="14" w:name="b-example"/>
+      <w:r>
+        <w:rPr/>
+        <w:t>real interest ... r = 6 - 1 = 5%</w:t>
+      </w:r>
+      <w:bookmarkEnd w:id="13"/>
+      <w:bookmarkEnd w:id="14"/>
     </w:p>
     <w:sectPr>
       <w:type w:val="nextPage"/>
@@ -929,6 +934,278 @@
   </w:abstractNum>
   <w:abstractNum w:abstractNumId="3">
     <w:lvl w:ilvl="0">
+      <w:numFmt w:val="bullet"/>
+      <w:lvlText w:val=""/>
+      <w:lvlJc w:val="left"/>
+      <w:pPr>
+        <w:tabs>
+          <w:tab w:val="num" w:pos="0"/>
+        </w:tabs>
+        <w:ind w:left="720" w:hanging="480"/>
+      </w:pPr>
+      <w:rPr>
+        <w:rFonts w:ascii="Symbol" w:hAnsi="Symbol" w:cs="Symbol" w:hint="default"/>
+      </w:rPr>
+    </w:lvl>
+    <w:lvl w:ilvl="1">
+      <w:start w:val="0"/>
+      <w:numFmt w:val="bullet"/>
+      <w:lvlText w:val=""/>
+      <w:lvlJc w:val="left"/>
+      <w:pPr>
+        <w:tabs>
+          <w:tab w:val="num" w:pos="0"/>
+        </w:tabs>
+        <w:ind w:left="1440" w:hanging="480"/>
+      </w:pPr>
+      <w:rPr>
+        <w:rFonts w:ascii="Symbol" w:hAnsi="Symbol" w:cs="Symbol" w:hint="default"/>
+      </w:rPr>
+    </w:lvl>
+    <w:lvl w:ilvl="2">
+      <w:start w:val="0"/>
+      <w:numFmt w:val="bullet"/>
+      <w:lvlText w:val=""/>
+      <w:lvlJc w:val="left"/>
+      <w:pPr>
+        <w:tabs>
+          <w:tab w:val="num" w:pos="0"/>
+        </w:tabs>
+        <w:ind w:left="2160" w:hanging="480"/>
+      </w:pPr>
+      <w:rPr>
+        <w:rFonts w:ascii="Symbol" w:hAnsi="Symbol" w:cs="Symbol" w:hint="default"/>
+      </w:rPr>
+    </w:lvl>
+    <w:lvl w:ilvl="3">
+      <w:start w:val="0"/>
+      <w:numFmt w:val="bullet"/>
+      <w:lvlText w:val=""/>
+      <w:lvlJc w:val="left"/>
+      <w:pPr>
+        <w:tabs>
+          <w:tab w:val="num" w:pos="0"/>
+        </w:tabs>
+        <w:ind w:left="2880" w:hanging="480"/>
+      </w:pPr>
+      <w:rPr>
+        <w:rFonts w:ascii="Symbol" w:hAnsi="Symbol" w:cs="Symbol" w:hint="default"/>
+      </w:rPr>
+    </w:lvl>
+    <w:lvl w:ilvl="4">
+      <w:start w:val="0"/>
+      <w:numFmt w:val="bullet"/>
+      <w:lvlText w:val=""/>
+      <w:lvlJc w:val="left"/>
+      <w:pPr>
+        <w:tabs>
+          <w:tab w:val="num" w:pos="0"/>
+        </w:tabs>
+        <w:ind w:left="3600" w:hanging="480"/>
+      </w:pPr>
+      <w:rPr>
+        <w:rFonts w:ascii="Symbol" w:hAnsi="Symbol" w:cs="Symbol" w:hint="default"/>
+      </w:rPr>
+    </w:lvl>
+    <w:lvl w:ilvl="5">
+      <w:start w:val="0"/>
+      <w:numFmt w:val="bullet"/>
+      <w:lvlText w:val=""/>
+      <w:lvlJc w:val="left"/>
+      <w:pPr>
+        <w:tabs>
+          <w:tab w:val="num" w:pos="0"/>
+        </w:tabs>
+        <w:ind w:left="4320" w:hanging="480"/>
+      </w:pPr>
+      <w:rPr>
+        <w:rFonts w:ascii="Symbol" w:hAnsi="Symbol" w:cs="Symbol" w:hint="default"/>
+      </w:rPr>
+    </w:lvl>
+    <w:lvl w:ilvl="6">
+      <w:start w:val="0"/>
+      <w:numFmt w:val="bullet"/>
+      <w:lvlText w:val=""/>
+      <w:lvlJc w:val="left"/>
+      <w:pPr>
+        <w:tabs>
+          <w:tab w:val="num" w:pos="0"/>
+        </w:tabs>
+        <w:ind w:left="5040" w:hanging="480"/>
+      </w:pPr>
+      <w:rPr>
+        <w:rFonts w:ascii="Symbol" w:hAnsi="Symbol" w:cs="Symbol" w:hint="default"/>
+      </w:rPr>
+    </w:lvl>
+    <w:lvl w:ilvl="7">
+      <w:start w:val="0"/>
+      <w:numFmt w:val="bullet"/>
+      <w:lvlText w:val=""/>
+      <w:lvlJc w:val="left"/>
+      <w:pPr>
+        <w:tabs>
+          <w:tab w:val="num" w:pos="0"/>
+        </w:tabs>
+        <w:ind w:left="5760" w:hanging="480"/>
+      </w:pPr>
+      <w:rPr>
+        <w:rFonts w:ascii="Symbol" w:hAnsi="Symbol" w:cs="Symbol" w:hint="default"/>
+      </w:rPr>
+    </w:lvl>
+    <w:lvl w:ilvl="8">
+      <w:start w:val="0"/>
+      <w:numFmt w:val="bullet"/>
+      <w:lvlText w:val=""/>
+      <w:lvlJc w:val="left"/>
+      <w:pPr>
+        <w:tabs>
+          <w:tab w:val="num" w:pos="0"/>
+        </w:tabs>
+        <w:ind w:left="6480" w:hanging="480"/>
+      </w:pPr>
+      <w:rPr>
+        <w:rFonts w:ascii="Symbol" w:hAnsi="Symbol" w:cs="Symbol" w:hint="default"/>
+      </w:rPr>
+    </w:lvl>
+  </w:abstractNum>
+  <w:abstractNum w:abstractNumId="4">
+    <w:lvl w:ilvl="0">
+      <w:numFmt w:val="bullet"/>
+      <w:lvlText w:val=""/>
+      <w:lvlJc w:val="left"/>
+      <w:pPr>
+        <w:tabs>
+          <w:tab w:val="num" w:pos="0"/>
+        </w:tabs>
+        <w:ind w:left="720" w:hanging="480"/>
+      </w:pPr>
+      <w:rPr>
+        <w:rFonts w:ascii="Symbol" w:hAnsi="Symbol" w:cs="Symbol" w:hint="default"/>
+      </w:rPr>
+    </w:lvl>
+    <w:lvl w:ilvl="1">
+      <w:start w:val="0"/>
+      <w:numFmt w:val="bullet"/>
+      <w:lvlText w:val=""/>
+      <w:lvlJc w:val="left"/>
+      <w:pPr>
+        <w:tabs>
+          <w:tab w:val="num" w:pos="0"/>
+        </w:tabs>
+        <w:ind w:left="1440" w:hanging="480"/>
+      </w:pPr>
+      <w:rPr>
+        <w:rFonts w:ascii="Symbol" w:hAnsi="Symbol" w:cs="Symbol" w:hint="default"/>
+      </w:rPr>
+    </w:lvl>
+    <w:lvl w:ilvl="2">
+      <w:start w:val="0"/>
+      <w:numFmt w:val="bullet"/>
+      <w:lvlText w:val=""/>
+      <w:lvlJc w:val="left"/>
+      <w:pPr>
+        <w:tabs>
+          <w:tab w:val="num" w:pos="0"/>
+        </w:tabs>
+        <w:ind w:left="2160" w:hanging="480"/>
+      </w:pPr>
+      <w:rPr>
+        <w:rFonts w:ascii="Symbol" w:hAnsi="Symbol" w:cs="Symbol" w:hint="default"/>
+      </w:rPr>
+    </w:lvl>
+    <w:lvl w:ilvl="3">
+      <w:start w:val="0"/>
+      <w:numFmt w:val="bullet"/>
+      <w:lvlText w:val=""/>
+      <w:lvlJc w:val="left"/>
+      <w:pPr>
+        <w:tabs>
+          <w:tab w:val="num" w:pos="0"/>
+        </w:tabs>
+        <w:ind w:left="2880" w:hanging="480"/>
+      </w:pPr>
+      <w:rPr>
+        <w:rFonts w:ascii="Symbol" w:hAnsi="Symbol" w:cs="Symbol" w:hint="default"/>
+      </w:rPr>
+    </w:lvl>
+    <w:lvl w:ilvl="4">
+      <w:start w:val="0"/>
+      <w:numFmt w:val="bullet"/>
+      <w:lvlText w:val=""/>
+      <w:lvlJc w:val="left"/>
+      <w:pPr>
+        <w:tabs>
+          <w:tab w:val="num" w:pos="0"/>
+        </w:tabs>
+        <w:ind w:left="3600" w:hanging="480"/>
+      </w:pPr>
+      <w:rPr>
+        <w:rFonts w:ascii="Symbol" w:hAnsi="Symbol" w:cs="Symbol" w:hint="default"/>
+      </w:rPr>
+    </w:lvl>
+    <w:lvl w:ilvl="5">
+      <w:start w:val="0"/>
+      <w:numFmt w:val="bullet"/>
+      <w:lvlText w:val=""/>
+      <w:lvlJc w:val="left"/>
+      <w:pPr>
+        <w:tabs>
+          <w:tab w:val="num" w:pos="0"/>
+        </w:tabs>
+        <w:ind w:left="4320" w:hanging="480"/>
+      </w:pPr>
+      <w:rPr>
+        <w:rFonts w:ascii="Symbol" w:hAnsi="Symbol" w:cs="Symbol" w:hint="default"/>
+      </w:rPr>
+    </w:lvl>
+    <w:lvl w:ilvl="6">
+      <w:start w:val="0"/>
+      <w:numFmt w:val="bullet"/>
+      <w:lvlText w:val=""/>
+      <w:lvlJc w:val="left"/>
+      <w:pPr>
+        <w:tabs>
+          <w:tab w:val="num" w:pos="0"/>
+        </w:tabs>
+        <w:ind w:left="5040" w:hanging="480"/>
+      </w:pPr>
+      <w:rPr>
+        <w:rFonts w:ascii="Symbol" w:hAnsi="Symbol" w:cs="Symbol" w:hint="default"/>
+      </w:rPr>
+    </w:lvl>
+    <w:lvl w:ilvl="7">
+      <w:start w:val="0"/>
+      <w:numFmt w:val="bullet"/>
+      <w:lvlText w:val=""/>
+      <w:lvlJc w:val="left"/>
+      <w:pPr>
+        <w:tabs>
+          <w:tab w:val="num" w:pos="0"/>
+        </w:tabs>
+        <w:ind w:left="5760" w:hanging="480"/>
+      </w:pPr>
+      <w:rPr>
+        <w:rFonts w:ascii="Symbol" w:hAnsi="Symbol" w:cs="Symbol" w:hint="default"/>
+      </w:rPr>
+    </w:lvl>
+    <w:lvl w:ilvl="8">
+      <w:start w:val="0"/>
+      <w:numFmt w:val="bullet"/>
+      <w:lvlText w:val=""/>
+      <w:lvlJc w:val="left"/>
+      <w:pPr>
+        <w:tabs>
+          <w:tab w:val="num" w:pos="0"/>
+        </w:tabs>
+        <w:ind w:left="6480" w:hanging="480"/>
+      </w:pPr>
+      <w:rPr>
+        <w:rFonts w:ascii="Symbol" w:hAnsi="Symbol" w:cs="Symbol" w:hint="default"/>
+      </w:rPr>
+    </w:lvl>
+  </w:abstractNum>
+  <w:abstractNum w:abstractNumId="5">
+    <w:lvl w:ilvl="0">
       <w:start w:val="1"/>
       <w:numFmt w:val="none"/>
       <w:suff w:val="nothing"/>
@@ -1056,12 +1333,18 @@
     <w:abstractNumId w:val="3"/>
   </w:num>
   <w:num w:numId="4">
+    <w:abstractNumId w:val="4"/>
+  </w:num>
+  <w:num w:numId="5">
+    <w:abstractNumId w:val="5"/>
+  </w:num>
+  <w:num w:numId="6">
     <w:abstractNumId w:val="1"/>
   </w:num>
-  <w:num w:numId="5">
+  <w:num w:numId="7">
     <w:abstractNumId w:val="1"/>
   </w:num>
-  <w:num w:numId="6">
+  <w:num w:numId="8">
     <w:abstractNumId w:val="1"/>
   </w:num>
 </w:numbering>
@@ -1090,6 +1373,7 @@
     <w:qFormat/>
     <w:pPr>
       <w:widowControl/>
+      <w:suppressAutoHyphens w:val="true"/>
       <w:bidi w:val="0"/>
       <w:spacing w:before="0" w:after="200"/>
       <w:jc w:val="left"/>
@@ -1327,6 +1611,13 @@
       <w:vertAlign w:val="superscript"/>
     </w:rPr>
   </w:style>
+  <w:style w:type="character" w:styleId="FootnoteCharacters1">
+    <w:name w:val="Footnote Characters1"/>
+    <w:qFormat/>
+    <w:rPr>
+      <w:vertAlign w:val="superscript"/>
+    </w:rPr>
+  </w:style>
   <w:style w:type="character" w:styleId="FootnoteReference">
     <w:name w:val="Footnote Reference"/>
     <w:rPr>
@@ -1714,6 +2005,7 @@
       <w:keepNext w:val="true"/>
       <w:keepLines/>
       <w:widowControl/>
+      <w:suppressAutoHyphens w:val="true"/>
       <w:bidi w:val="0"/>
       <w:spacing w:before="0" w:after="200"/>
       <w:jc w:val="center"/>
@@ -1735,6 +2027,7 @@
       <w:keepNext w:val="true"/>
       <w:keepLines/>
       <w:widowControl/>
+      <w:suppressAutoHyphens w:val="true"/>
       <w:bidi w:val="0"/>
       <w:spacing w:before="0" w:after="200"/>
       <w:jc w:val="center"/>
@@ -1817,6 +2110,7 @@
     <w:qFormat/>
     <w:pPr>
       <w:widowControl/>
+      <w:suppressAutoHyphens w:val="true"/>
       <w:bidi w:val="0"/>
       <w:spacing w:before="100" w:after="100"/>
       <w:ind w:hanging="0" w:left="480" w:right="480"/>

</xml_diff>

<commit_message>
vault backup: 2024-11-05 18:33:47 Bierzelt
</commit_message>
<xml_diff>
--- a/content/semester 3/Homework FMa 1.docx
+++ b/content/semester 3/Homework FMa 1.docx
@@ -205,7 +205,12 @@
       </w:pPr>
       <w:r>
         <w:rPr/>
-        <w:t xml:space="preserve">Z = I + G +c_0 - c_1 * T + c_1 * Y </w:t>
+        <w:t>Equilibrium: Z = Y</w:t>
+        <w:br/>
+      </w:r>
+      <w:r>
+        <w:rPr/>
+        <w:t>Z = I + G +c_0 - c_1 * T + c_1 * Y</w:t>
       </w:r>
     </w:p>
     <w:p>

</xml_diff>

<commit_message>
vault backup: 2024-11-05 18:44:53 Bierzelt
</commit_message>
<xml_diff>
--- a/content/semester 3/Homework FMa 1.docx
+++ b/content/semester 3/Homework FMa 1.docx
@@ -51,12 +51,12 @@
           <wp:anchor behindDoc="0" distT="0" distB="0" distL="0" distR="0" simplePos="0" locked="0" layoutInCell="0" allowOverlap="1" relativeHeight="2">
             <wp:simplePos x="0" y="0"/>
             <wp:positionH relativeFrom="column">
-              <wp:posOffset>433070</wp:posOffset>
+              <wp:posOffset>423545</wp:posOffset>
             </wp:positionH>
             <wp:positionV relativeFrom="paragraph">
-              <wp:posOffset>236220</wp:posOffset>
+              <wp:posOffset>74295</wp:posOffset>
             </wp:positionV>
-            <wp:extent cx="5013960" cy="3474085"/>
+            <wp:extent cx="5382260" cy="3513455"/>
             <wp:effectExtent l="0" t="0" r="0" b="0"/>
             <wp:wrapSquare wrapText="largest"/>
             <wp:docPr id="1" name="Image1" descr=""/>
@@ -81,7 +81,7 @@
                   <pic:spPr bwMode="auto">
                     <a:xfrm>
                       <a:off x="0" y="0"/>
-                      <a:ext cx="5013960" cy="3474085"/>
+                      <a:ext cx="5382260" cy="3513455"/>
                     </a:xfrm>
                     <a:prstGeom prst="rect">
                       <a:avLst/>
@@ -186,31 +186,16 @@
     </w:p>
     <w:p>
       <w:pPr>
-        <w:pStyle w:val="Compact"/>
-        <w:numPr>
-          <w:ilvl w:val="0"/>
-          <w:numId w:val="0"/>
-        </w:numPr>
-        <w:ind w:hanging="0" w:left="720"/>
-        <w:rPr/>
-      </w:pPr>
-      <w:r>
-        <w:rPr/>
-      </w:r>
-    </w:p>
-    <w:p>
-      <w:pPr>
         <w:pStyle w:val="BodyText"/>
         <w:rPr/>
       </w:pPr>
       <w:r>
         <w:rPr/>
-        <w:t>Equilibrium: Z = Y</w:t>
-        <w:br/>
-      </w:r>
-      <w:r>
-        <w:rPr/>
-        <w:t>Z = I + G +c_0 - c_1 * T + c_1 * Y</w:t>
+        <w:t>Z = Y</w:t>
+      </w:r>
+      <w:r>
+        <w:rPr/>
+        <w:t xml:space="preserve"> = I + G +c_0 - c_1 * T + c_1 * Y</w:t>
       </w:r>
     </w:p>
     <w:p>
@@ -462,7 +447,7 @@
       </w:pPr>
       <w:r>
         <w:rPr/>
-        <w:t xml:space="preserve">Since the  function is sloped less than the reference line  every increase in income </w:t>
+        <w:t xml:space="preserve">Since the function is sloped less than the reference line  every increase in income </w:t>
       </w:r>
       <w:r>
         <w:rPr/>
@@ -490,7 +475,11 @@
       </w:r>
       <w:r>
         <w:rPr/>
-        <w:t>related to in the manner of 1/(1-mpc) which will result in the multiplier to be between 0 and 1.</w:t>
+        <w:t xml:space="preserve">related to in the manner of 1/(1-mpc) which will result in the multiplier to be between 0 and 1 </w:t>
+      </w:r>
+      <w:r>
+        <w:rPr/>
+        <w:t>which results in a flatter curve than 45 degrees.</w:t>
       </w:r>
     </w:p>
     <w:p>

</xml_diff>

<commit_message>
vault backup: 2024-11-06 11:59:53 Bierzelt
</commit_message>
<xml_diff>
--- a/content/semester 3/Homework FMa 1.docx
+++ b/content/semester 3/Homework FMa 1.docx
@@ -191,11 +191,7 @@
       </w:pPr>
       <w:r>
         <w:rPr/>
-        <w:t>Z = Y</w:t>
-      </w:r>
-      <w:r>
-        <w:rPr/>
-        <w:t xml:space="preserve"> = I + G +c_0 - c_1 * T + c_1 * Y</w:t>
+        <w:t>Z = Y = I + G +c_0 - c_1 * T + c_1 * Y</w:t>
       </w:r>
     </w:p>
     <w:p>
@@ -219,15 +215,7 @@
       </w:pPr>
       <w:r>
         <w:rPr/>
-        <w:t xml:space="preserve">taxes </w:t>
-      </w:r>
-      <w:r>
-        <w:rPr/>
-        <w:t xml:space="preserve">T </w:t>
-      </w:r>
-      <w:r>
-        <w:rPr/>
-        <w:t>decrease,</w:t>
+        <w:t>taxes T decrease,</w:t>
       </w:r>
     </w:p>
     <w:p>
@@ -241,15 +229,7 @@
       </w:pPr>
       <w:r>
         <w:rPr/>
-        <w:t xml:space="preserve">disposable income </w:t>
-      </w:r>
-      <w:r>
-        <w:rPr/>
-        <w:t>Y^D</w:t>
-      </w:r>
-      <w:r>
-        <w:rPr/>
-        <w:t xml:space="preserve"> increases,</w:t>
+        <w:t>disposable income Y^D increases,</w:t>
       </w:r>
     </w:p>
     <w:p>
@@ -263,15 +243,7 @@
       </w:pPr>
       <w:r>
         <w:rPr/>
-        <w:t xml:space="preserve">consumption </w:t>
-      </w:r>
-      <w:r>
-        <w:rPr/>
-        <w:t>C</w:t>
-      </w:r>
-      <w:r>
-        <w:rPr/>
-        <w:t xml:space="preserve"> increases,</w:t>
+        <w:t>consumption C increases,</w:t>
       </w:r>
     </w:p>
     <w:p>
@@ -285,15 +257,7 @@
       </w:pPr>
       <w:r>
         <w:rPr/>
-        <w:t xml:space="preserve">demand </w:t>
-      </w:r>
-      <w:r>
-        <w:rPr/>
-        <w:t>D</w:t>
-      </w:r>
-      <w:r>
-        <w:rPr/>
-        <w:t xml:space="preserve"> increases,</w:t>
+        <w:t>demand D increases,</w:t>
       </w:r>
     </w:p>
     <w:p>
@@ -307,15 +271,7 @@
       </w:pPr>
       <w:r>
         <w:rPr/>
-        <w:t xml:space="preserve">income </w:t>
-      </w:r>
-      <w:r>
-        <w:rPr/>
-        <w:t>Y</w:t>
-      </w:r>
-      <w:r>
-        <w:rPr/>
-        <w:t xml:space="preserve"> increases,</w:t>
+        <w:t>income Y increases,</w:t>
       </w:r>
     </w:p>
     <w:p>
@@ -329,15 +285,7 @@
       </w:pPr>
       <w:r>
         <w:rPr/>
-        <w:t xml:space="preserve">disposable income </w:t>
-      </w:r>
-      <w:r>
-        <w:rPr/>
-        <w:t>Y^D</w:t>
-      </w:r>
-      <w:r>
-        <w:rPr/>
-        <w:t xml:space="preserve"> increases,</w:t>
+        <w:t>disposable income Y^D increases,</w:t>
       </w:r>
     </w:p>
     <w:p>
@@ -383,8 +331,8 @@
         <w:pStyle w:val="Heading2"/>
         <w:rPr/>
       </w:pPr>
-      <w:bookmarkStart w:id="2" w:name="b-multiplier-effect"/>
-      <w:bookmarkStart w:id="3" w:name="a-graphically_Copy_1"/>
+      <w:bookmarkStart w:id="2" w:name="a-graphically_Copy_1"/>
+      <w:bookmarkStart w:id="3" w:name="b-multiplier-effect"/>
       <w:bookmarkEnd w:id="2"/>
       <w:bookmarkEnd w:id="3"/>
       <w:r>
@@ -437,7 +385,15 @@
       </w:r>
       <w:r>
         <w:rPr/>
-        <w:t>b) Multiplier Effect</w:t>
+        <w:t xml:space="preserve">b) </w:t>
+      </w:r>
+      <w:r>
+        <w:rPr/>
+        <w:t xml:space="preserve">Tax </w:t>
+      </w:r>
+      <w:r>
+        <w:rPr/>
+        <w:t>Multiplier Effect</w:t>
       </w:r>
     </w:p>
     <w:p>
@@ -447,39 +403,121 @@
       </w:pPr>
       <w:r>
         <w:rPr/>
-        <w:t xml:space="preserve">Since the function is sloped less than the reference line  every increase in income </w:t>
-      </w:r>
-      <w:r>
-        <w:rPr/>
-        <w:t>Y</w:t>
-      </w:r>
-      <w:r>
-        <w:rPr/>
-        <w:t xml:space="preserve"> has a larger increase in </w:t>
-      </w:r>
-      <w:r>
-        <w:rPr/>
-        <w:t>demand Z</w:t>
-      </w:r>
-      <w:r>
-        <w:rPr/>
-        <w:t xml:space="preserve">. This is due to the fact that the propensity to consume </w:t>
-      </w:r>
-      <w:r>
-        <w:rPr/>
-        <w:t>being between 0 and 1</w:t>
-      </w:r>
-      <w:r>
-        <w:rPr/>
-        <w:t xml:space="preserve"> is </w:t>
-      </w:r>
-      <w:r>
-        <w:rPr/>
-        <w:t xml:space="preserve">related to in the manner of 1/(1-mpc) which will result in the multiplier to be between 0 and 1 </w:t>
-      </w:r>
-      <w:r>
-        <w:rPr/>
-        <w:t>which results in a flatter curve than 45 degrees.</w:t>
+        <w:t xml:space="preserve">Since the function is sloped less than the reference line  every increase in income Y has a larger increase in demand Z. This is due to the fact that the propensity to consume being between 0 and 1 is related to in the manner of </w:t>
+        <w:br/>
+        <w:t>-</w:t>
+      </w:r>
+      <w:r>
+        <w:rPr/>
+        <w:t>mpc/</w:t>
+      </w:r>
+      <w:r>
+        <w:rPr/>
+        <w:t>(1-mpc) which will result in the multiplier to be between 0 and 1 which results in a flatter curve than 45 degrees.</w:t>
+      </w:r>
+    </w:p>
+    <w:p>
+      <w:pPr>
+        <w:pStyle w:val="BodyText"/>
+        <w:rPr/>
+      </w:pPr>
+      <w:r>
+        <w:rPr/>
+        <w:t>We can derive the tax multiplier effect by way of:</w:t>
+        <w:br/>
+      </w:r>
+      <w:r>
+        <w:rPr/>
+        <w:t>Y = C + I + G with C = a + mpc * (Y^D)</w:t>
+        <w:br/>
+        <w:t xml:space="preserve">resulting in: Y = a + mpc * (Y – T) + I + G </w:t>
+      </w:r>
+      <w:r>
+        <w:rPr/>
+        <w:t>= a + mpc*Y - mpc*T + I + G</w:t>
+        <w:br/>
+        <w:t>which we can reshuffle:</w:t>
+      </w:r>
+      <w:r>
+        <w:rPr/>
+        <w:br/>
+      </w:r>
+      <w:r>
+        <w:rPr/>
+        <w:t>Y - mpc*Y = a - mpc*T + I + G</w:t>
+      </w:r>
+      <w:r>
+        <w:drawing>
+          <wp:anchor behindDoc="0" distT="0" distB="0" distL="0" distR="0" simplePos="0" locked="0" layoutInCell="0" allowOverlap="1" relativeHeight="4">
+            <wp:simplePos x="0" y="0"/>
+            <wp:positionH relativeFrom="column">
+              <wp:posOffset>3443605</wp:posOffset>
+            </wp:positionH>
+            <wp:positionV relativeFrom="paragraph">
+              <wp:posOffset>990600</wp:posOffset>
+            </wp:positionV>
+            <wp:extent cx="2542540" cy="542290"/>
+            <wp:effectExtent l="0" t="0" r="0" b="0"/>
+            <wp:wrapSquare wrapText="largest"/>
+            <wp:docPr id="3" name="Image2" descr=""/>
+            <wp:cNvGraphicFramePr>
+              <a:graphicFrameLocks xmlns:a="http://schemas.openxmlformats.org/drawingml/2006/main" noChangeAspect="1"/>
+            </wp:cNvGraphicFramePr>
+            <a:graphic xmlns:a="http://schemas.openxmlformats.org/drawingml/2006/main">
+              <a:graphicData uri="http://schemas.openxmlformats.org/drawingml/2006/picture">
+                <pic:pic xmlns:pic="http://schemas.openxmlformats.org/drawingml/2006/picture">
+                  <pic:nvPicPr>
+                    <pic:cNvPr id="3" name="Image2" descr=""/>
+                    <pic:cNvPicPr>
+                      <a:picLocks noChangeAspect="1" noChangeArrowheads="1"/>
+                    </pic:cNvPicPr>
+                  </pic:nvPicPr>
+                  <pic:blipFill>
+                    <a:blip r:embed="rId4"/>
+                    <a:stretch>
+                      <a:fillRect/>
+                    </a:stretch>
+                  </pic:blipFill>
+                  <pic:spPr bwMode="auto">
+                    <a:xfrm>
+                      <a:off x="0" y="0"/>
+                      <a:ext cx="2542540" cy="542290"/>
+                    </a:xfrm>
+                    <a:prstGeom prst="rect">
+                      <a:avLst/>
+                    </a:prstGeom>
+                  </pic:spPr>
+                </pic:pic>
+              </a:graphicData>
+            </a:graphic>
+          </wp:anchor>
+        </w:drawing>
+      </w:r>
+      <w:r>
+        <w:rPr/>
+        <w:br/>
+        <w:t>Y(1 - mpc) = a - mpc*T + I + G</w:t>
+        <w:br/>
+        <w:t xml:space="preserve">divide both sides </w:t>
+      </w:r>
+      <w:r>
+        <w:rPr/>
+        <w:t>and derive Y for T</w:t>
+      </w:r>
+      <w:r>
+        <w:rPr/>
+        <w:t>:</w:t>
+        <w:br/>
+        <w:t>Y = (a - mpc*T + I + G) / (1 - mpc)</w:t>
+        <w:br/>
+      </w:r>
+      <w:r>
+        <w:rPr/>
+        <w:t>dY = - mpc*dT / (1 - mpc)</w:t>
+        <w:br/>
+        <w:t>divide and then we are done:</w:t>
+        <w:br/>
+        <w:t>dY/dT = - mpc / (1 - mpc)</w:t>
       </w:r>
     </w:p>
     <w:p>
@@ -487,8 +525,8 @@
         <w:pStyle w:val="Heading1"/>
         <w:rPr/>
       </w:pPr>
-      <w:bookmarkStart w:id="4" w:name="b-multiplier-effect_Copy_1"/>
-      <w:bookmarkStart w:id="5" w:name="goods-market_Copy_1"/>
+      <w:bookmarkStart w:id="4" w:name="goods-market_Copy_1"/>
+      <w:bookmarkStart w:id="5" w:name="b-multiplier-effect_Copy_1"/>
       <w:bookmarkEnd w:id="4"/>
       <w:bookmarkEnd w:id="5"/>
       <w:r>
@@ -533,8 +571,8 @@
         <w:pStyle w:val="FirstParagraph"/>
         <w:rPr/>
       </w:pPr>
-      <w:bookmarkStart w:id="7" w:name="b-investment-and-consumption-decisions"/>
-      <w:bookmarkStart w:id="8" w:name="nominal-and-real-interest"/>
+      <w:bookmarkStart w:id="7" w:name="nominal-and-real-interest"/>
+      <w:bookmarkStart w:id="8" w:name="b-investment-and-consumption-decisions"/>
       <w:r>
         <w:rPr/>
         <w:t>The real interest rate is important for investment decisions. Since the real interest rate measures the cost of borrowing money and real returns a high real interest rate signals high real returns. The nominal interest rate is important for short-term consumption decisions, since if nominal and real interest rate deviate either more or less conservative spending is encouraged since the opportunity cost of spending is higher/lower than the real interest rate.</w:t>
@@ -547,7 +585,6 @@
         <w:pStyle w:val="Heading1"/>
         <w:rPr/>
       </w:pPr>
-      <w:bookmarkStart w:id="9" w:name="fisher-parity"/>
       <w:r>
         <w:rPr/>
         <w:t>7 Fisher Parity</w:t>
@@ -558,22 +595,22 @@
         <w:pStyle w:val="Heading2"/>
         <w:rPr/>
       </w:pPr>
-      <w:bookmarkStart w:id="10" w:name="a-approximation"/>
+      <w:bookmarkStart w:id="9" w:name="a-approximation"/>
+      <w:bookmarkEnd w:id="9"/>
+      <w:r>
+        <w:rPr/>
+        <w:t>a) Approximation</w:t>
+      </w:r>
+    </w:p>
+    <w:p>
+      <w:pPr>
+        <w:pStyle w:val="FirstParagraph"/>
+        <w:rPr/>
+      </w:pPr>
+      <w:bookmarkStart w:id="10" w:name="a-approximation_Copy_1"/>
       <w:bookmarkEnd w:id="10"/>
       <w:r>
         <w:rPr/>
-        <w:t>a) Approximation</w:t>
-      </w:r>
-    </w:p>
-    <w:p>
-      <w:pPr>
-        <w:pStyle w:val="FirstParagraph"/>
-        <w:rPr/>
-      </w:pPr>
-      <w:bookmarkStart w:id="11" w:name="a-approximation_Copy_1"/>
-      <w:bookmarkEnd w:id="11"/>
-      <w:r>
-        <w:rPr/>
         <w:t xml:space="preserve"> </w:t>
       </w:r>
       <w:r>
@@ -586,7 +623,6 @@
         <w:pStyle w:val="Heading2"/>
         <w:rPr/>
       </w:pPr>
-      <w:bookmarkStart w:id="12" w:name="b-example"/>
       <w:r>
         <w:rPr/>
         <w:t>b) Example</w:t>
@@ -630,14 +666,14 @@
         <w:spacing w:before="36" w:after="36"/>
         <w:rPr/>
       </w:pPr>
-      <w:bookmarkStart w:id="13" w:name="fisher-parity"/>
-      <w:bookmarkStart w:id="14" w:name="b-example"/>
+      <w:bookmarkStart w:id="11" w:name="b-example"/>
+      <w:bookmarkStart w:id="12" w:name="fisher-parity"/>
       <w:r>
         <w:rPr/>
         <w:t>real interest ... r = 6 - 1 = 5%</w:t>
       </w:r>
-      <w:bookmarkEnd w:id="13"/>
-      <w:bookmarkEnd w:id="14"/>
+      <w:bookmarkEnd w:id="11"/>
+      <w:bookmarkEnd w:id="12"/>
     </w:p>
     <w:sectPr>
       <w:type w:val="nextPage"/>
@@ -1607,6 +1643,13 @@
   </w:style>
   <w:style w:type="character" w:styleId="FootnoteCharacters1">
     <w:name w:val="Footnote Characters1"/>
+    <w:qFormat/>
+    <w:rPr>
+      <w:vertAlign w:val="superscript"/>
+    </w:rPr>
+  </w:style>
+  <w:style w:type="character" w:styleId="FootnoteCharacters2">
+    <w:name w:val="Footnote Characters2"/>
     <w:qFormat/>
     <w:rPr>
       <w:vertAlign w:val="superscript"/>

</xml_diff>

<commit_message>
vault backup: 2024-11-06 12:04:36 Bierzelt
</commit_message>
<xml_diff>
--- a/content/semester 3/Homework FMa 1.docx
+++ b/content/semester 3/Homework FMa 1.docx
@@ -447,6 +447,7 @@
         <w:t>Y - mpc*Y = a - mpc*T + I + G</w:t>
       </w:r>
       <w:r>
+        <w:rPr/>
         <w:drawing>
           <wp:anchor behindDoc="0" distT="0" distB="0" distL="0" distR="0" simplePos="0" locked="0" layoutInCell="0" allowOverlap="1" relativeHeight="4">
             <wp:simplePos x="0" y="0"/>
@@ -492,9 +493,6 @@
             </a:graphic>
           </wp:anchor>
         </w:drawing>
-      </w:r>
-      <w:r>
-        <w:rPr/>
         <w:br/>
         <w:t>Y(1 - mpc) = a - mpc*T + I + G</w:t>
         <w:br/>
@@ -517,7 +515,65 @@
         <w:br/>
         <w:t>divide and then we are done:</w:t>
         <w:br/>
-        <w:t>dY/dT = - mpc / (1 - mpc)</w:t>
+        <w:t>d</w:t>
+      </w:r>
+      <w:r>
+        <w:drawing>
+          <wp:anchor behindDoc="0" distT="0" distB="0" distL="0" distR="0" simplePos="0" locked="0" layoutInCell="0" allowOverlap="1" relativeHeight="5">
+            <wp:simplePos x="0" y="0"/>
+            <wp:positionH relativeFrom="column">
+              <wp:posOffset>-76200</wp:posOffset>
+            </wp:positionH>
+            <wp:positionV relativeFrom="paragraph">
+              <wp:posOffset>2642870</wp:posOffset>
+            </wp:positionV>
+            <wp:extent cx="5943600" cy="3616960"/>
+            <wp:effectExtent l="0" t="0" r="0" b="0"/>
+            <wp:wrapSquare wrapText="largest"/>
+            <wp:docPr id="4" name="Image4" descr=""/>
+            <wp:cNvGraphicFramePr>
+              <a:graphicFrameLocks xmlns:a="http://schemas.openxmlformats.org/drawingml/2006/main" noChangeAspect="1"/>
+            </wp:cNvGraphicFramePr>
+            <a:graphic xmlns:a="http://schemas.openxmlformats.org/drawingml/2006/main">
+              <a:graphicData uri="http://schemas.openxmlformats.org/drawingml/2006/picture">
+                <pic:pic xmlns:pic="http://schemas.openxmlformats.org/drawingml/2006/picture">
+                  <pic:nvPicPr>
+                    <pic:cNvPr id="4" name="Image4" descr=""/>
+                    <pic:cNvPicPr>
+                      <a:picLocks noChangeAspect="1" noChangeArrowheads="1"/>
+                    </pic:cNvPicPr>
+                  </pic:nvPicPr>
+                  <pic:blipFill>
+                    <a:blip r:embed="rId5"/>
+                    <a:stretch>
+                      <a:fillRect/>
+                    </a:stretch>
+                  </pic:blipFill>
+                  <pic:spPr bwMode="auto">
+                    <a:xfrm>
+                      <a:off x="0" y="0"/>
+                      <a:ext cx="5943600" cy="3616960"/>
+                    </a:xfrm>
+                    <a:prstGeom prst="rect">
+                      <a:avLst/>
+                    </a:prstGeom>
+                  </pic:spPr>
+                </pic:pic>
+              </a:graphicData>
+            </a:graphic>
+          </wp:anchor>
+        </w:drawing>
+      </w:r>
+      <w:r>
+        <w:rPr/>
+        <w:t>Y/dT = - mpc / (1 – mpc)</w:t>
+        <w:br/>
+      </w:r>
+      <w:r>
+        <w:rPr>
+          <w:color w:val="C9211E"/>
+        </w:rPr>
+        <w:t>I left the text in there an also the math expressions from obsidian for you, pick whatever</w:t>
       </w:r>
     </w:p>
     <w:p>

</xml_diff>

<commit_message>
vault backup: 2024-11-06 12:24:50 Bierzelt
</commit_message>
<xml_diff>
--- a/content/semester 3/Homework FMa 1.docx
+++ b/content/semester 3/Homework FMa 1.docx
@@ -331,8 +331,8 @@
         <w:pStyle w:val="Heading2"/>
         <w:rPr/>
       </w:pPr>
-      <w:bookmarkStart w:id="2" w:name="a-graphically_Copy_1"/>
-      <w:bookmarkStart w:id="3" w:name="b-multiplier-effect"/>
+      <w:bookmarkStart w:id="2" w:name="b-multiplier-effect"/>
+      <w:bookmarkStart w:id="3" w:name="a-graphically_Copy_1"/>
       <w:bookmarkEnd w:id="2"/>
       <w:bookmarkEnd w:id="3"/>
       <w:r>
@@ -385,15 +385,7 @@
       </w:r>
       <w:r>
         <w:rPr/>
-        <w:t xml:space="preserve">b) </w:t>
-      </w:r>
-      <w:r>
-        <w:rPr/>
-        <w:t xml:space="preserve">Tax </w:t>
-      </w:r>
-      <w:r>
-        <w:rPr/>
-        <w:t>Multiplier Effect</w:t>
+        <w:t>b) Tax Multiplier Effect</w:t>
       </w:r>
     </w:p>
     <w:p>
@@ -405,15 +397,7 @@
         <w:rPr/>
         <w:t xml:space="preserve">Since the function is sloped less than the reference line  every increase in income Y has a larger increase in demand Z. This is due to the fact that the propensity to consume being between 0 and 1 is related to in the manner of </w:t>
         <w:br/>
-        <w:t>-</w:t>
-      </w:r>
-      <w:r>
-        <w:rPr/>
-        <w:t>mpc/</w:t>
-      </w:r>
-      <w:r>
-        <w:rPr/>
-        <w:t>(1-mpc) which will result in the multiplier to be between 0 and 1 which results in a flatter curve than 45 degrees.</w:t>
+        <w:t>-mpc/(1-mpc) which will result in the multiplier to be between 0 and 1 which results in a flatter curve than 45 degrees.</w:t>
       </w:r>
     </w:p>
     <w:p>
@@ -425,25 +409,12 @@
         <w:rPr/>
         <w:t>We can derive the tax multiplier effect by way of:</w:t>
         <w:br/>
-      </w:r>
-      <w:r>
-        <w:rPr/>
         <w:t>Y = C + I + G with C = a + mpc * (Y^D)</w:t>
         <w:br/>
-        <w:t xml:space="preserve">resulting in: Y = a + mpc * (Y – T) + I + G </w:t>
-      </w:r>
-      <w:r>
-        <w:rPr/>
-        <w:t>= a + mpc*Y - mpc*T + I + G</w:t>
+        <w:t>resulting in: Y = a + mpc * (Y – T) + I + G = a + mpc*Y - mpc*T + I + G</w:t>
         <w:br/>
         <w:t>which we can reshuffle:</w:t>
-      </w:r>
-      <w:r>
-        <w:rPr/>
         <w:br/>
-      </w:r>
-      <w:r>
-        <w:rPr/>
         <w:t>Y - mpc*Y = a - mpc*T + I + G</w:t>
       </w:r>
       <w:r>
@@ -496,38 +467,31 @@
         <w:br/>
         <w:t>Y(1 - mpc) = a - mpc*T + I + G</w:t>
         <w:br/>
-        <w:t xml:space="preserve">divide both sides </w:t>
-      </w:r>
-      <w:r>
-        <w:rPr/>
-        <w:t>and derive Y for T</w:t>
-      </w:r>
-      <w:r>
-        <w:rPr/>
-        <w:t>:</w:t>
+        <w:t>divide both sides and derive Y for T:</w:t>
         <w:br/>
         <w:t>Y = (a - mpc*T + I + G) / (1 - mpc)</w:t>
         <w:br/>
-      </w:r>
-      <w:r>
-        <w:rPr/>
         <w:t>dY = - mpc*dT / (1 - mpc)</w:t>
         <w:br/>
         <w:t>divide and then we are done:</w:t>
         <w:br/>
-        <w:t>d</w:t>
-      </w:r>
-      <w:r>
+        <w:t>dY/dT = - mpc / (1 – mpc)</w:t>
+        <w:br/>
+      </w:r>
+      <w:r>
+        <w:rPr>
+          <w:color w:val="C9211E"/>
+        </w:rPr>
         <w:drawing>
           <wp:anchor behindDoc="0" distT="0" distB="0" distL="0" distR="0" simplePos="0" locked="0" layoutInCell="0" allowOverlap="1" relativeHeight="5">
             <wp:simplePos x="0" y="0"/>
             <wp:positionH relativeFrom="column">
-              <wp:posOffset>-76200</wp:posOffset>
+              <wp:posOffset>-103505</wp:posOffset>
             </wp:positionH>
             <wp:positionV relativeFrom="paragraph">
-              <wp:posOffset>2642870</wp:posOffset>
+              <wp:posOffset>2752090</wp:posOffset>
             </wp:positionV>
-            <wp:extent cx="5943600" cy="3616960"/>
+            <wp:extent cx="5213985" cy="4145915"/>
             <wp:effectExtent l="0" t="0" r="0" b="0"/>
             <wp:wrapSquare wrapText="largest"/>
             <wp:docPr id="4" name="Image4" descr=""/>
@@ -552,7 +516,7 @@
                   <pic:spPr bwMode="auto">
                     <a:xfrm>
                       <a:off x="0" y="0"/>
-                      <a:ext cx="5943600" cy="3616960"/>
+                      <a:ext cx="5213985" cy="4145915"/>
                     </a:xfrm>
                     <a:prstGeom prst="rect">
                       <a:avLst/>
@@ -565,11 +529,6 @@
         </w:drawing>
       </w:r>
       <w:r>
-        <w:rPr/>
-        <w:t>Y/dT = - mpc / (1 – mpc)</w:t>
-        <w:br/>
-      </w:r>
-      <w:r>
         <w:rPr>
           <w:color w:val="C9211E"/>
         </w:rPr>
@@ -581,13 +540,65 @@
         <w:pStyle w:val="Heading1"/>
         <w:rPr/>
       </w:pPr>
-      <w:bookmarkStart w:id="4" w:name="goods-market_Copy_1"/>
-      <w:bookmarkStart w:id="5" w:name="b-multiplier-effect_Copy_1"/>
+      <w:r>
+        <w:rPr/>
+        <w:t>Nominal and Real Interest</w:t>
+      </w:r>
+    </w:p>
+    <w:p>
+      <w:pPr>
+        <w:pStyle w:val="Heading2"/>
+        <w:rPr/>
+      </w:pPr>
+      <w:r>
+        <w:rPr/>
+        <w:t>a) nominal vs real</w:t>
+      </w:r>
+    </w:p>
+    <w:p>
+      <w:pPr>
+        <w:pStyle w:val="FirstParagraph"/>
+        <w:rPr/>
+      </w:pPr>
+      <w:bookmarkStart w:id="4" w:name="a-nominal-vs-real"/>
+      <w:r>
+        <w:rPr/>
+        <w:t>Nominal interest rate is measured in absolute units of currency, which has a downside: inflation is not taken into account. Real interest rate always references a fixed price level in the past such that interest rates can be compared without inflation. This is done by discounting for the inflation of the past. We will explore this more in 6c.</w:t>
+      </w:r>
       <w:bookmarkEnd w:id="4"/>
+    </w:p>
+    <w:p>
+      <w:pPr>
+        <w:pStyle w:val="Heading2"/>
+        <w:rPr/>
+      </w:pPr>
+      <w:r>
+        <w:rPr/>
+        <w:t>b) investment and consumption decisions</w:t>
+      </w:r>
+    </w:p>
+    <w:p>
+      <w:pPr>
+        <w:pStyle w:val="FirstParagraph"/>
+        <w:rPr/>
+      </w:pPr>
+      <w:bookmarkStart w:id="5" w:name="b-investment-and-consumption-decisions"/>
+      <w:bookmarkStart w:id="6" w:name="nominal-and-real-interest"/>
+      <w:r>
+        <w:rPr/>
+        <w:t>The real interest rate is important for investment decisions. Since the real interest rate measures the cost of borrowing money and real returns a high real interest rate signals high real returns. The nominal interest rate is important for short-term consumption decisions, since if nominal and real interest rate deviate either more or less conservative spending is encouraged since the opportunity cost of spending is higher/lower than the real interest rate.</w:t>
+      </w:r>
       <w:bookmarkEnd w:id="5"/>
-      <w:r>
-        <w:rPr/>
-        <w:t>6 Nominal and Real Interest</w:t>
+      <w:bookmarkEnd w:id="6"/>
+    </w:p>
+    <w:p>
+      <w:pPr>
+        <w:pStyle w:val="Heading1"/>
+        <w:rPr/>
+      </w:pPr>
+      <w:r>
+        <w:rPr/>
+        <w:t>7 Fisher Parity</w:t>
       </w:r>
     </w:p>
     <w:p>
@@ -595,9 +606,11 @@
         <w:pStyle w:val="Heading2"/>
         <w:rPr/>
       </w:pPr>
-      <w:r>
-        <w:rPr/>
-        <w:t>a) nominal vs real</w:t>
+      <w:bookmarkStart w:id="7" w:name="a-approximation"/>
+      <w:bookmarkEnd w:id="7"/>
+      <w:r>
+        <w:rPr/>
+        <w:t>a) Approximation</w:t>
       </w:r>
     </w:p>
     <w:p>
@@ -605,66 +618,8 @@
         <w:pStyle w:val="FirstParagraph"/>
         <w:rPr/>
       </w:pPr>
-      <w:bookmarkStart w:id="6" w:name="a-nominal-vs-real"/>
-      <w:r>
-        <w:rPr/>
-        <w:t>Nominal interest rate is measured in absolute units of currency, which has a downside: inflation is not taken into account. Real interest rate always references a fixed price level in the past such that interest rates can be compared without inflation. This is done by discounting for the inflation of the past. We will explore this more in 6c.</w:t>
-      </w:r>
-      <w:bookmarkEnd w:id="6"/>
-    </w:p>
-    <w:p>
-      <w:pPr>
-        <w:pStyle w:val="Heading2"/>
-        <w:rPr/>
-      </w:pPr>
-      <w:r>
-        <w:rPr/>
-        <w:t>b) investment and consumption decisions</w:t>
-      </w:r>
-    </w:p>
-    <w:p>
-      <w:pPr>
-        <w:pStyle w:val="FirstParagraph"/>
-        <w:rPr/>
-      </w:pPr>
-      <w:bookmarkStart w:id="7" w:name="nominal-and-real-interest"/>
-      <w:bookmarkStart w:id="8" w:name="b-investment-and-consumption-decisions"/>
-      <w:r>
-        <w:rPr/>
-        <w:t>The real interest rate is important for investment decisions. Since the real interest rate measures the cost of borrowing money and real returns a high real interest rate signals high real returns. The nominal interest rate is important for short-term consumption decisions, since if nominal and real interest rate deviate either more or less conservative spending is encouraged since the opportunity cost of spending is higher/lower than the real interest rate.</w:t>
-      </w:r>
-      <w:bookmarkEnd w:id="7"/>
+      <w:bookmarkStart w:id="8" w:name="a-approximation_Copy_1"/>
       <w:bookmarkEnd w:id="8"/>
-    </w:p>
-    <w:p>
-      <w:pPr>
-        <w:pStyle w:val="Heading1"/>
-        <w:rPr/>
-      </w:pPr>
-      <w:r>
-        <w:rPr/>
-        <w:t>7 Fisher Parity</w:t>
-      </w:r>
-    </w:p>
-    <w:p>
-      <w:pPr>
-        <w:pStyle w:val="Heading2"/>
-        <w:rPr/>
-      </w:pPr>
-      <w:bookmarkStart w:id="9" w:name="a-approximation"/>
-      <w:bookmarkEnd w:id="9"/>
-      <w:r>
-        <w:rPr/>
-        <w:t>a) Approximation</w:t>
-      </w:r>
-    </w:p>
-    <w:p>
-      <w:pPr>
-        <w:pStyle w:val="FirstParagraph"/>
-        <w:rPr/>
-      </w:pPr>
-      <w:bookmarkStart w:id="10" w:name="a-approximation_Copy_1"/>
-      <w:bookmarkEnd w:id="10"/>
       <w:r>
         <w:rPr/>
         <w:t xml:space="preserve"> </w:t>
@@ -722,14 +677,14 @@
         <w:spacing w:before="36" w:after="36"/>
         <w:rPr/>
       </w:pPr>
-      <w:bookmarkStart w:id="11" w:name="b-example"/>
-      <w:bookmarkStart w:id="12" w:name="fisher-parity"/>
+      <w:bookmarkStart w:id="9" w:name="fisher-parity"/>
+      <w:bookmarkStart w:id="10" w:name="b-example"/>
       <w:r>
         <w:rPr/>
         <w:t>real interest ... r = 6 - 1 = 5%</w:t>
       </w:r>
-      <w:bookmarkEnd w:id="11"/>
-      <w:bookmarkEnd w:id="12"/>
+      <w:bookmarkEnd w:id="9"/>
+      <w:bookmarkEnd w:id="10"/>
     </w:p>
     <w:sectPr>
       <w:type w:val="nextPage"/>
@@ -1706,6 +1661,13 @@
   </w:style>
   <w:style w:type="character" w:styleId="FootnoteCharacters2">
     <w:name w:val="Footnote Characters2"/>
+    <w:qFormat/>
+    <w:rPr>
+      <w:vertAlign w:val="superscript"/>
+    </w:rPr>
+  </w:style>
+  <w:style w:type="character" w:styleId="FootnoteCharacters3">
+    <w:name w:val="Footnote Characters3"/>
     <w:qFormat/>
     <w:rPr>
       <w:vertAlign w:val="superscript"/>

</xml_diff>